<commit_message>
updated part one and handout file
</commit_message>
<xml_diff>
--- a/handout.docx
+++ b/handout.docx
@@ -34,32 +34,14 @@
       <w:pPr>
         <w:ind w:firstLine="720"/>
       </w:pPr>
-      <w:r>
-        <w:fldChar w:fldCharType="begin"/>
-      </w:r>
-      <w:r>
-        <w:instrText xml:space="preserve"> HYPERLINK "</w:instrText>
-      </w:r>
-      <w:r>
-        <w:instrText>http://bit.ly/2ofmTCB</w:instrText>
-      </w:r>
-      <w:r>
-        <w:instrText xml:space="preserve">" </w:instrText>
-      </w:r>
-      <w:r>
-        <w:fldChar w:fldCharType="separate"/>
-      </w:r>
-      <w:r>
-        <w:rPr>
-          <w:rStyle w:val="Hyperlink"/>
-        </w:rPr>
-        <w:t>http://bit.ly/2ofmTCB</w:t>
-      </w:r>
-      <w:r>
-        <w:fldChar w:fldCharType="end"/>
-      </w:r>
-      <w:bookmarkStart w:id="0" w:name="_GoBack"/>
-      <w:bookmarkEnd w:id="0"/>
+      <w:hyperlink r:id="rId5" w:history="1">
+        <w:r>
+          <w:rPr>
+            <w:rStyle w:val="Hyperlink"/>
+          </w:rPr>
+          <w:t>http://bit.ly/2ofmTCB</w:t>
+        </w:r>
+      </w:hyperlink>
     </w:p>
     <w:p>
       <w:pPr>
@@ -90,7 +72,7 @@
       <w:r>
         <w:tab/>
       </w:r>
-      <w:hyperlink r:id="rId5" w:history="1">
+      <w:hyperlink r:id="rId6" w:history="1">
         <w:r>
           <w:rPr>
             <w:rStyle w:val="Hyperlink"/>
@@ -116,7 +98,7 @@
       <w:r>
         <w:tab/>
       </w:r>
-      <w:hyperlink r:id="rId6" w:history="1">
+      <w:hyperlink r:id="rId7" w:history="1">
         <w:r>
           <w:rPr>
             <w:rStyle w:val="Hyperlink"/>
@@ -131,19 +113,11 @@
           <w:b/>
         </w:rPr>
       </w:pPr>
-      <w:proofErr w:type="spellStart"/>
-      <w:r>
-        <w:rPr>
-          <w:b/>
-        </w:rPr>
-        <w:t>Bl.ocks</w:t>
-      </w:r>
-      <w:proofErr w:type="spellEnd"/>
-      <w:r>
-        <w:rPr>
-          <w:b/>
-        </w:rPr>
-        <w:t xml:space="preserve"> (the home for sharing d3 modules and examples):</w:t>
+      <w:r>
+        <w:rPr>
+          <w:b/>
+        </w:rPr>
+        <w:t>Bl.ocks (the home for sharing d3 modules and examples):</w:t>
       </w:r>
     </w:p>
     <w:p>
@@ -153,7 +127,7 @@
         </w:rPr>
         <w:tab/>
       </w:r>
-      <w:hyperlink r:id="rId7" w:history="1">
+      <w:hyperlink r:id="rId8" w:history="1">
         <w:r>
           <w:rPr>
             <w:rStyle w:val="Hyperlink"/>
@@ -179,7 +153,7 @@
       <w:r>
         <w:tab/>
       </w:r>
-      <w:hyperlink r:id="rId8" w:history="1">
+      <w:hyperlink r:id="rId9" w:history="1">
         <w:r>
           <w:rPr>
             <w:rStyle w:val="Hyperlink"/>
@@ -211,7 +185,7 @@
       <w:pPr>
         <w:ind w:firstLine="720"/>
       </w:pPr>
-      <w:hyperlink r:id="rId9" w:history="1">
+      <w:hyperlink r:id="rId10" w:history="1">
         <w:r>
           <w:rPr>
             <w:rStyle w:val="Hyperlink"/>
@@ -265,7 +239,7 @@
         </w:rPr>
         <w:t xml:space="preserve">Curve Interpolations: </w:t>
       </w:r>
-      <w:hyperlink r:id="rId10" w:history="1">
+      <w:hyperlink r:id="rId11" w:history="1">
         <w:r>
           <w:rPr>
             <w:rStyle w:val="Hyperlink"/>
@@ -275,23 +249,14 @@
       </w:hyperlink>
     </w:p>
     <w:p>
-      <w:proofErr w:type="spellStart"/>
       <w:r>
         <w:rPr>
           <w:b/>
           <w:bCs/>
         </w:rPr>
-        <w:t>Voronoi</w:t>
-      </w:r>
-      <w:proofErr w:type="spellEnd"/>
-      <w:r>
-        <w:rPr>
-          <w:b/>
-          <w:bCs/>
-        </w:rPr>
-        <w:t xml:space="preserve">: </w:t>
-      </w:r>
-      <w:hyperlink r:id="rId11" w:history="1">
+        <w:t xml:space="preserve">Voronoi: </w:t>
+      </w:r>
+      <w:hyperlink r:id="rId12" w:history="1">
         <w:r>
           <w:rPr>
             <w:rStyle w:val="Hyperlink"/>
@@ -307,7 +272,7 @@
       <w:r>
         <w:tab/>
       </w:r>
-      <w:hyperlink r:id="rId12" w:history="1">
+      <w:hyperlink r:id="rId13" w:history="1">
         <w:r>
           <w:rPr>
             <w:rStyle w:val="Hyperlink"/>
@@ -324,7 +289,7 @@
         </w:rPr>
         <w:t xml:space="preserve">Zooming: </w:t>
       </w:r>
-      <w:hyperlink r:id="rId13" w:history="1">
+      <w:hyperlink r:id="rId14" w:history="1">
         <w:r>
           <w:rPr>
             <w:rStyle w:val="Hyperlink"/>
@@ -341,7 +306,7 @@
         </w:rPr>
         <w:t xml:space="preserve">Brushing/Zooming: </w:t>
       </w:r>
-      <w:hyperlink r:id="rId14" w:history="1">
+      <w:hyperlink r:id="rId15" w:history="1">
         <w:r>
           <w:rPr>
             <w:rStyle w:val="Hyperlink"/>
@@ -361,7 +326,7 @@
       <w:r>
         <w:t xml:space="preserve"> </w:t>
       </w:r>
-      <w:hyperlink r:id="rId15" w:history="1">
+      <w:hyperlink r:id="rId16" w:history="1">
         <w:r>
           <w:rPr>
             <w:rStyle w:val="Hyperlink"/>
@@ -378,7 +343,7 @@
         </w:rPr>
         <w:t xml:space="preserve">Collision Constraint: </w:t>
       </w:r>
-      <w:hyperlink r:id="rId16" w:history="1">
+      <w:hyperlink r:id="rId17" w:history="1">
         <w:r>
           <w:rPr>
             <w:rStyle w:val="Hyperlink"/>
@@ -395,7 +360,7 @@
         </w:rPr>
         <w:t xml:space="preserve">Dragging: </w:t>
       </w:r>
-      <w:hyperlink r:id="rId17" w:history="1">
+      <w:hyperlink r:id="rId18" w:history="1">
         <w:r>
           <w:rPr>
             <w:rStyle w:val="Hyperlink"/>
@@ -412,7 +377,7 @@
         </w:rPr>
         <w:t xml:space="preserve">“Each”: </w:t>
       </w:r>
-      <w:hyperlink r:id="rId18" w:history="1">
+      <w:hyperlink r:id="rId19" w:history="1">
         <w:r>
           <w:rPr>
             <w:rStyle w:val="Hyperlink"/>
@@ -432,7 +397,7 @@
       <w:r>
         <w:t xml:space="preserve"> (super advanced): </w:t>
       </w:r>
-      <w:hyperlink r:id="rId19" w:history="1">
+      <w:hyperlink r:id="rId20" w:history="1">
         <w:r>
           <w:rPr>
             <w:rStyle w:val="Hyperlink"/>
@@ -460,17 +425,12 @@
         <w:t>most</w:t>
       </w:r>
       <w:r>
+        <w:t xml:space="preserve"> advanced):</w:t>
+      </w:r>
+      <w:r>
         <w:t xml:space="preserve"> </w:t>
       </w:r>
-      <w:proofErr w:type="gramStart"/>
-      <w:r>
-        <w:t>advanced):</w:t>
-      </w:r>
-      <w:proofErr w:type="gramEnd"/>
-      <w:r>
-        <w:t xml:space="preserve"> </w:t>
-      </w:r>
-      <w:hyperlink r:id="rId20" w:history="1">
+      <w:hyperlink r:id="rId21" w:history="1">
         <w:r>
           <w:rPr>
             <w:rStyle w:val="Hyperlink"/>
@@ -553,37 +513,27 @@
         </w:rPr>
         <w:t xml:space="preserve">(and other) </w:t>
       </w:r>
-      <w:proofErr w:type="spellStart"/>
-      <w:r>
-        <w:rPr>
-          <w:b/>
-        </w:rPr>
-        <w:t>viz</w:t>
-      </w:r>
-      <w:proofErr w:type="spellEnd"/>
-      <w:r>
-        <w:rPr>
-          <w:b/>
-        </w:rPr>
-        <w:t xml:space="preserve"> solutions:</w:t>
+      <w:r>
+        <w:rPr>
+          <w:b/>
+        </w:rPr>
+        <w:t>viz solutions:</w:t>
       </w:r>
     </w:p>
     <w:p>
       <w:r>
         <w:tab/>
       </w:r>
-      <w:proofErr w:type="spellStart"/>
       <w:r>
         <w:rPr>
           <w:b/>
         </w:rPr>
         <w:t>Plotly</w:t>
       </w:r>
-      <w:proofErr w:type="spellEnd"/>
       <w:r>
         <w:t xml:space="preserve">: </w:t>
       </w:r>
-      <w:hyperlink r:id="rId21" w:history="1">
+      <w:hyperlink r:id="rId22" w:history="1">
         <w:r>
           <w:rPr>
             <w:rStyle w:val="Hyperlink"/>
@@ -605,7 +555,7 @@
       <w:r>
         <w:t xml:space="preserve">: </w:t>
       </w:r>
-      <w:hyperlink r:id="rId22" w:history="1">
+      <w:hyperlink r:id="rId23" w:history="1">
         <w:r>
           <w:rPr>
             <w:rStyle w:val="Hyperlink"/>
@@ -618,18 +568,16 @@
       <w:r>
         <w:tab/>
       </w:r>
-      <w:proofErr w:type="spellStart"/>
       <w:r>
         <w:rPr>
           <w:b/>
         </w:rPr>
         <w:t>Matplotlib</w:t>
       </w:r>
-      <w:proofErr w:type="spellEnd"/>
       <w:r>
         <w:t xml:space="preserve">: </w:t>
       </w:r>
-      <w:hyperlink r:id="rId23" w:history="1">
+      <w:hyperlink r:id="rId24" w:history="1">
         <w:r>
           <w:rPr>
             <w:rStyle w:val="Hyperlink"/>
@@ -651,7 +599,7 @@
       <w:r>
         <w:t xml:space="preserve">: </w:t>
       </w:r>
-      <w:hyperlink r:id="rId24" w:history="1">
+      <w:hyperlink r:id="rId25" w:history="1">
         <w:r>
           <w:rPr>
             <w:rStyle w:val="Hyperlink"/>
@@ -673,7 +621,7 @@
       <w:r>
         <w:t xml:space="preserve">: </w:t>
       </w:r>
-      <w:hyperlink r:id="rId25" w:history="1">
+      <w:hyperlink r:id="rId26" w:history="1">
         <w:r>
           <w:rPr>
             <w:rStyle w:val="Hyperlink"/>
@@ -734,16 +682,8 @@
         <w:rPr>
           <w:b/>
         </w:rPr>
-        <w:t xml:space="preserve">Most </w:t>
-      </w:r>
-      <w:proofErr w:type="spellStart"/>
-      <w:r>
-        <w:rPr>
-          <w:b/>
-        </w:rPr>
-        <w:t>vizzies</w:t>
-      </w:r>
-      <w:proofErr w:type="spellEnd"/>
+        <w:t>Most vizzies</w:t>
+      </w:r>
       <w:r>
         <w:rPr>
           <w:b/>
@@ -767,8 +707,10 @@
           <w:b/>
           <w:i/>
         </w:rPr>
-        <w:t>store-bought</w:t>
-      </w:r>
+        <w:t>box-mix</w:t>
+      </w:r>
+      <w:bookmarkStart w:id="0" w:name="_GoBack"/>
+      <w:bookmarkEnd w:id="0"/>
       <w:r>
         <w:rPr>
           <w:b/>
@@ -812,7 +754,7 @@
                     </pic:cNvPicPr>
                   </pic:nvPicPr>
                   <pic:blipFill>
-                    <a:blip r:embed="rId26" cstate="print">
+                    <a:blip r:embed="rId27" cstate="print">
                       <a:extLst>
                         <a:ext uri="{28A0092B-C50C-407E-A947-70E740481C1C}">
                           <a14:useLocalDpi xmlns:a14="http://schemas.microsoft.com/office/drawing/2010/main" val="0"/>
@@ -902,7 +844,7 @@
                     </pic:cNvPicPr>
                   </pic:nvPicPr>
                   <pic:blipFill rotWithShape="1">
-                    <a:blip r:embed="rId27" cstate="print">
+                    <a:blip r:embed="rId28" cstate="print">
                       <a:extLst>
                         <a:ext uri="{28A0092B-C50C-407E-A947-70E740481C1C}">
                           <a14:useLocalDpi xmlns:a14="http://schemas.microsoft.com/office/drawing/2010/main" val="0"/>
@@ -978,7 +920,7 @@
                     </pic:cNvPicPr>
                   </pic:nvPicPr>
                   <pic:blipFill>
-                    <a:blip r:embed="rId28" cstate="print">
+                    <a:blip r:embed="rId29" cstate="print">
                       <a:extLst>
                         <a:ext uri="{28A0092B-C50C-407E-A947-70E740481C1C}">
                           <a14:useLocalDpi xmlns:a14="http://schemas.microsoft.com/office/drawing/2010/main" val="0"/>
@@ -1144,7 +1086,7 @@
                     </pic:cNvPicPr>
                   </pic:nvPicPr>
                   <pic:blipFill>
-                    <a:blip r:embed="rId29" cstate="print">
+                    <a:blip r:embed="rId30" cstate="print">
                       <a:extLst>
                         <a:ext uri="{28A0092B-C50C-407E-A947-70E740481C1C}">
                           <a14:useLocalDpi xmlns:a14="http://schemas.microsoft.com/office/drawing/2010/main" val="0"/>
@@ -1180,13 +1122,8 @@
         <w:t>Is it in the right format?</w:t>
       </w:r>
       <w:r>
-        <w:t xml:space="preserve"> </w:t>
-      </w:r>
-      <w:proofErr w:type="gramStart"/>
-      <w:r>
-        <w:t>Structured correctly?</w:t>
-      </w:r>
-      <w:proofErr w:type="gramEnd"/>
+        <w:t xml:space="preserve"> Structured correctly?</w:t>
+      </w:r>
     </w:p>
     <w:p>
       <w:pPr>
@@ -1196,11 +1133,9 @@
           <w:numId w:val="1"/>
         </w:numPr>
       </w:pPr>
-      <w:proofErr w:type="gramStart"/>
       <w:r>
         <w:t>Do you need a web server or can you host it locally?</w:t>
       </w:r>
-      <w:proofErr w:type="gramEnd"/>
     </w:p>
     <w:p>
       <w:pPr>
@@ -1225,7 +1160,6 @@
           <w:numId w:val="1"/>
         </w:numPr>
       </w:pPr>
-      <w:proofErr w:type="gramStart"/>
       <w:r>
         <w:t>Will you load it in using d3</w:t>
       </w:r>
@@ -1235,7 +1169,6 @@
       <w:r>
         <w:t>will you load it in up front?</w:t>
       </w:r>
-      <w:proofErr w:type="gramEnd"/>
     </w:p>
     <w:p>
       <w:pPr>
@@ -1267,15 +1200,7 @@
         <w:t>, m</w:t>
       </w:r>
       <w:r>
-        <w:t>ake sure it is an &lt;</w:t>
-      </w:r>
-      <w:proofErr w:type="spellStart"/>
-      <w:r>
-        <w:t>svg</w:t>
-      </w:r>
-      <w:proofErr w:type="spellEnd"/>
-      <w:r>
-        <w:t>&gt; type</w:t>
+        <w:t>ake sure it is an &lt;svg&gt; type</w:t>
       </w:r>
     </w:p>
     <w:p/>
@@ -1349,15 +1274,7 @@
         <w:t xml:space="preserve"> </w:t>
       </w:r>
       <w:r>
-        <w:t>an element, then “</w:t>
-      </w:r>
-      <w:proofErr w:type="spellStart"/>
-      <w:r>
-        <w:t>selectAll</w:t>
-      </w:r>
-      <w:proofErr w:type="spellEnd"/>
-      <w:r>
-        <w:t>” on its children (even if you haven’t made them yet)</w:t>
+        <w:t>an element, then “selectAll” on its children (even if you haven’t made them yet)</w:t>
       </w:r>
     </w:p>
     <w:p>
@@ -1426,7 +1343,7 @@
                     </pic:cNvPicPr>
                   </pic:nvPicPr>
                   <pic:blipFill>
-                    <a:blip r:embed="rId30">
+                    <a:blip r:embed="rId31">
                       <a:extLst>
                         <a:ext uri="{28A0092B-C50C-407E-A947-70E740481C1C}">
                           <a14:useLocalDpi xmlns:a14="http://schemas.microsoft.com/office/drawing/2010/main" val="0"/>
@@ -1499,21 +1416,8 @@
         <w:t>SVG types</w:t>
       </w:r>
       <w:r>
-        <w:t xml:space="preserve">: </w:t>
-      </w:r>
-      <w:proofErr w:type="spellStart"/>
-      <w:r>
-        <w:t>rect</w:t>
-      </w:r>
-      <w:proofErr w:type="spellEnd"/>
-      <w:r>
-        <w:t xml:space="preserve">, circle, text, </w:t>
-      </w:r>
-      <w:proofErr w:type="spellStart"/>
-      <w:r>
-        <w:t>etc</w:t>
-      </w:r>
-      <w:proofErr w:type="spellEnd"/>
+        <w:t>: rect, circle, text, etc</w:t>
+      </w:r>
     </w:p>
     <w:p>
       <w:pPr>
@@ -1527,13 +1431,8 @@
         <w:t>Even HTML types work</w:t>
       </w:r>
       <w:r>
-        <w:t xml:space="preserve">: div, p, span, </w:t>
-      </w:r>
-      <w:proofErr w:type="spellStart"/>
-      <w:r>
-        <w:t>etc</w:t>
-      </w:r>
-      <w:proofErr w:type="spellEnd"/>
+        <w:t>: div, p, span, etc</w:t>
+      </w:r>
     </w:p>
     <w:p>
       <w:pPr>
@@ -1569,31 +1468,7 @@
         </w:numPr>
       </w:pPr>
       <w:r>
-        <w:t>.</w:t>
-      </w:r>
-      <w:proofErr w:type="spellStart"/>
-      <w:r>
-        <w:t>attr</w:t>
-      </w:r>
-      <w:proofErr w:type="spellEnd"/>
-      <w:r>
-        <w:t>(“width”, function(</w:t>
-      </w:r>
-      <w:proofErr w:type="spellStart"/>
-      <w:r>
-        <w:t>d,i</w:t>
-      </w:r>
-      <w:proofErr w:type="spellEnd"/>
-      <w:r>
-        <w:t>) { return x(</w:t>
-      </w:r>
-      <w:proofErr w:type="spellStart"/>
-      <w:r>
-        <w:t>d.frequency</w:t>
-      </w:r>
-      <w:proofErr w:type="spellEnd"/>
-      <w:r>
-        <w:t xml:space="preserve">) } </w:t>
+        <w:t xml:space="preserve">.attr(“width”, function(d,i) { return x(d.frequency) } </w:t>
       </w:r>
     </w:p>
     <w:p>
@@ -1611,13 +1486,8 @@
         <w:t xml:space="preserve"> animations,</w:t>
       </w:r>
       <w:r>
-        <w:t xml:space="preserve"> </w:t>
-      </w:r>
-      <w:proofErr w:type="spellStart"/>
-      <w:r>
-        <w:t>etc</w:t>
-      </w:r>
-      <w:proofErr w:type="spellEnd"/>
+        <w:t xml:space="preserve"> etc</w:t>
+      </w:r>
     </w:p>
     <w:sectPr>
       <w:type w:val="continuous"/>

</xml_diff>